<commit_message>
added a new test for manually calculate word2vec values from crowdflower dataset.
</commit_message>
<xml_diff>
--- a/thesis/figures/thesis-style-03.docx
+++ b/thesis/figures/thesis-style-03.docx
@@ -46,12 +46,6 @@
         <w:gridCol w:w="3625"/>
       </w:tblGrid>
       <w:tr>
-        <w:tblPrEx>
-          <w:tblCellMar>
-            <w:top w:w="0" w:type="dxa"/>
-            <w:bottom w:w="0" w:type="dxa"/>
-          </w:tblCellMar>
-        </w:tblPrEx>
         <w:trPr>
           <w:cantSplit/>
           <w:trHeight w:val="542"/>
@@ -458,12 +452,6 @@
         </w:tc>
       </w:tr>
       <w:tr>
-        <w:tblPrEx>
-          <w:tblCellMar>
-            <w:top w:w="0" w:type="dxa"/>
-            <w:bottom w:w="0" w:type="dxa"/>
-          </w:tblCellMar>
-        </w:tblPrEx>
         <w:trPr>
           <w:cantSplit/>
           <w:trHeight w:val="538"/>
@@ -550,12 +538,6 @@
         </w:tc>
       </w:tr>
       <w:tr>
-        <w:tblPrEx>
-          <w:tblCellMar>
-            <w:top w:w="0" w:type="dxa"/>
-            <w:bottom w:w="0" w:type="dxa"/>
-          </w:tblCellMar>
-        </w:tblPrEx>
         <w:trPr>
           <w:cantSplit/>
           <w:trHeight w:val="535"/>
@@ -651,12 +633,6 @@
         </w:tc>
       </w:tr>
       <w:tr>
-        <w:tblPrEx>
-          <w:tblCellMar>
-            <w:top w:w="0" w:type="dxa"/>
-            <w:bottom w:w="0" w:type="dxa"/>
-          </w:tblCellMar>
-        </w:tblPrEx>
         <w:trPr>
           <w:cantSplit/>
           <w:trHeight w:val="512"/>
@@ -723,10 +699,6 @@
             <w:insideH w:val="none" w:sz="0" w:space="0" w:color="auto"/>
             <w:insideV w:val="none" w:sz="0" w:space="0" w:color="auto"/>
           </w:tblBorders>
-          <w:tblCellMar>
-            <w:top w:w="0" w:type="dxa"/>
-            <w:bottom w:w="0" w:type="dxa"/>
-          </w:tblCellMar>
         </w:tblPrEx>
         <w:trPr>
           <w:gridBefore w:val="5"/>
@@ -791,12 +763,6 @@
         <w:gridCol w:w="1359"/>
       </w:tblGrid>
       <w:tr>
-        <w:tblPrEx>
-          <w:tblCellMar>
-            <w:top w:w="0" w:type="dxa"/>
-            <w:bottom w:w="0" w:type="dxa"/>
-          </w:tblCellMar>
-        </w:tblPrEx>
         <w:trPr>
           <w:trHeight w:val="539"/>
         </w:trPr>
@@ -827,12 +793,6 @@
         </w:tc>
       </w:tr>
       <w:tr>
-        <w:tblPrEx>
-          <w:tblCellMar>
-            <w:top w:w="0" w:type="dxa"/>
-            <w:bottom w:w="0" w:type="dxa"/>
-          </w:tblCellMar>
-        </w:tblPrEx>
         <w:trPr>
           <w:trHeight w:val="911"/>
         </w:trPr>
@@ -883,8 +843,6 @@
           <w:szCs w:val="20"/>
         </w:rPr>
       </w:pPr>
-      <w:bookmarkStart w:id="0" w:name="_GoBack"/>
-      <w:bookmarkEnd w:id="0"/>
     </w:p>
     <w:p>
       <w:pPr>
@@ -986,12 +944,6 @@
         <w:gridCol w:w="7545"/>
       </w:tblGrid>
       <w:tr>
-        <w:tblPrEx>
-          <w:tblCellMar>
-            <w:top w:w="0" w:type="dxa"/>
-            <w:bottom w:w="0" w:type="dxa"/>
-          </w:tblCellMar>
-        </w:tblPrEx>
         <w:trPr>
           <w:trHeight w:val="900"/>
         </w:trPr>
@@ -1106,12 +1058,6 @@
         <w:gridCol w:w="9000"/>
       </w:tblGrid>
       <w:tr>
-        <w:tblPrEx>
-          <w:tblCellMar>
-            <w:top w:w="0" w:type="dxa"/>
-            <w:bottom w:w="0" w:type="dxa"/>
-          </w:tblCellMar>
-        </w:tblPrEx>
         <w:trPr>
           <w:trHeight w:val="5564"/>
         </w:trPr>
@@ -1122,28 +1068,65 @@
           <w:p>
             <w:pPr>
               <w:ind w:firstLineChars="100" w:firstLine="240"/>
-              <w:jc w:val="left"/>
-              <w:rPr>
-                <w:rFonts w:cs="Times New Roman"/>
-                <w:sz w:val="20"/>
-                <w:szCs w:val="20"/>
-              </w:rPr>
-            </w:pPr>
-            <w:r>
-              <w:rPr>
-                <w:rFonts w:cs="ＭＳ 明朝" w:hint="eastAsia"/>
+              <w:rPr>
+                <w:rFonts w:cs="ＭＳ 明朝"/>
                 <w:sz w:val="24"/>
                 <w:szCs w:val="24"/>
               </w:rPr>
-              <w:t>○○○○○○○○○○○○○○○○○○○○○○○○○○○○○○○○○○○○○○○○○○○○○○○○○○○○○○○○○○○○○○○○○○○○○○○○○○○○○○○○○○○○○○○○○○○○○○○○○○○○○○○○○○○○○○○○○○○○○○○○</w:t>
-            </w:r>
-            <w:r>
-              <w:rPr>
-                <w:rFonts w:cs="ＭＳ 明朝" w:hint="eastAsia"/>
+            </w:pPr>
+          </w:p>
+          <w:p>
+            <w:pPr>
+              <w:ind w:firstLineChars="100" w:firstLine="240"/>
+              <w:rPr>
+                <w:rFonts w:cs="ＭＳ 明朝"/>
                 <w:sz w:val="24"/>
                 <w:szCs w:val="24"/>
               </w:rPr>
-              <w:t>。</w:t>
+            </w:pPr>
+            <w:bookmarkStart w:id="0" w:name="_GoBack"/>
+            <w:bookmarkEnd w:id="0"/>
+            <w:r>
+              <w:rPr>
+                <w:rFonts w:cs="ＭＳ 明朝"/>
+                <w:sz w:val="24"/>
+                <w:szCs w:val="24"/>
+              </w:rPr>
+              <w:t>The growth in the usage of social media, microblog and review platforms has resulted in significant increase of the access to short text messages that reflect individuals’ opinion a</w:t>
+            </w:r>
+            <w:r>
+              <w:rPr>
+                <w:rFonts w:cs="ＭＳ 明朝"/>
+                <w:sz w:val="24"/>
+                <w:szCs w:val="24"/>
+              </w:rPr>
+              <w:t>nd</w:t>
+            </w:r>
+            <w:r>
+              <w:rPr>
+                <w:rFonts w:cs="ＭＳ 明朝"/>
+                <w:sz w:val="24"/>
+                <w:szCs w:val="24"/>
+              </w:rPr>
+              <w:t xml:space="preserve"> feelings that enable Natural Language Processing. Detecting people's emotions has a wide range of applications such as producing systems that automatically measure the satisfaction of customers and thus can help companies to improve their products or services. This research project focuses on detecting anger, an emotion that is relative difficult to detect compared to other sentiments due to the usage of linguistics figurative language techniques, such as irony, that intends to communicate the opposite of what it is literally said.</w:t>
+            </w:r>
+          </w:p>
+          <w:p>
+            <w:pPr>
+              <w:ind w:firstLineChars="100" w:firstLine="240"/>
+              <w:rPr>
+                <w:rFonts w:cs="Times New Roman"/>
+                <w:sz w:val="20"/>
+                <w:szCs w:val="20"/>
+              </w:rPr>
+            </w:pPr>
+            <w:r>
+              <w:rPr>
+                <w:rFonts w:cs="ＭＳ 明朝"/>
+                <w:sz w:val="24"/>
+                <w:szCs w:val="24"/>
+              </w:rPr>
+              <w:t>To this purpose, a review of the state of the art has been made and an experiment using machine learning techniques has been conducted in an open social network like Twitter.</w:t>
             </w:r>
           </w:p>
         </w:tc>
@@ -2733,7 +2716,50 @@
     <w:lsdException w:name="Salutation" w:semiHidden="1" w:unhideWhenUsed="1"/>
     <w:lsdException w:name="Strong" w:uiPriority="22" w:qFormat="1"/>
     <w:lsdException w:name="Emphasis" w:uiPriority="20" w:qFormat="1"/>
-    <w:lsdException w:name="Table Grid" w:semiHidden="1" w:uiPriority="59" w:unhideWhenUsed="1"/>
+    <w:lsdException w:name="Normal Table" w:semiHidden="1" w:unhideWhenUsed="1"/>
+    <w:lsdException w:name="Table Simple 1" w:semiHidden="1" w:unhideWhenUsed="1"/>
+    <w:lsdException w:name="Table Simple 2" w:semiHidden="1" w:unhideWhenUsed="1"/>
+    <w:lsdException w:name="Table Simple 3" w:semiHidden="1" w:unhideWhenUsed="1"/>
+    <w:lsdException w:name="Table Classic 1" w:semiHidden="1" w:unhideWhenUsed="1"/>
+    <w:lsdException w:name="Table Classic 2" w:semiHidden="1" w:unhideWhenUsed="1"/>
+    <w:lsdException w:name="Table Classic 3" w:semiHidden="1" w:unhideWhenUsed="1"/>
+    <w:lsdException w:name="Table Classic 4" w:semiHidden="1" w:unhideWhenUsed="1"/>
+    <w:lsdException w:name="Table Colorful 1" w:semiHidden="1" w:unhideWhenUsed="1"/>
+    <w:lsdException w:name="Table Colorful 2" w:semiHidden="1" w:unhideWhenUsed="1"/>
+    <w:lsdException w:name="Table Colorful 3" w:semiHidden="1" w:unhideWhenUsed="1"/>
+    <w:lsdException w:name="Table Columns 1" w:semiHidden="1" w:unhideWhenUsed="1"/>
+    <w:lsdException w:name="Table Columns 2" w:semiHidden="1" w:unhideWhenUsed="1"/>
+    <w:lsdException w:name="Table Columns 3" w:semiHidden="1" w:unhideWhenUsed="1"/>
+    <w:lsdException w:name="Table Columns 4" w:semiHidden="1" w:unhideWhenUsed="1"/>
+    <w:lsdException w:name="Table Columns 5" w:semiHidden="1" w:unhideWhenUsed="1"/>
+    <w:lsdException w:name="Table Grid 1" w:semiHidden="1" w:unhideWhenUsed="1"/>
+    <w:lsdException w:name="Table Grid 2" w:semiHidden="1" w:unhideWhenUsed="1"/>
+    <w:lsdException w:name="Table Grid 3" w:semiHidden="1" w:unhideWhenUsed="1"/>
+    <w:lsdException w:name="Table Grid 4" w:semiHidden="1" w:unhideWhenUsed="1"/>
+    <w:lsdException w:name="Table Grid 5" w:semiHidden="1" w:unhideWhenUsed="1"/>
+    <w:lsdException w:name="Table Grid 6" w:semiHidden="1" w:unhideWhenUsed="1"/>
+    <w:lsdException w:name="Table Grid 7" w:semiHidden="1" w:unhideWhenUsed="1"/>
+    <w:lsdException w:name="Table Grid 8" w:semiHidden="1" w:unhideWhenUsed="1"/>
+    <w:lsdException w:name="Table List 1" w:semiHidden="1" w:unhideWhenUsed="1"/>
+    <w:lsdException w:name="Table List 2" w:semiHidden="1" w:unhideWhenUsed="1"/>
+    <w:lsdException w:name="Table List 3" w:semiHidden="1" w:unhideWhenUsed="1"/>
+    <w:lsdException w:name="Table List 4" w:semiHidden="1" w:unhideWhenUsed="1"/>
+    <w:lsdException w:name="Table List 5" w:semiHidden="1" w:unhideWhenUsed="1"/>
+    <w:lsdException w:name="Table List 6" w:semiHidden="1" w:unhideWhenUsed="1"/>
+    <w:lsdException w:name="Table List 7" w:semiHidden="1" w:unhideWhenUsed="1"/>
+    <w:lsdException w:name="Table List 8" w:semiHidden="1" w:unhideWhenUsed="1"/>
+    <w:lsdException w:name="Table 3D effects 1" w:semiHidden="1" w:unhideWhenUsed="1"/>
+    <w:lsdException w:name="Table 3D effects 2" w:semiHidden="1" w:unhideWhenUsed="1"/>
+    <w:lsdException w:name="Table 3D effects 3" w:semiHidden="1" w:unhideWhenUsed="1"/>
+    <w:lsdException w:name="Table Contemporary" w:semiHidden="1" w:unhideWhenUsed="1"/>
+    <w:lsdException w:name="Table Elegant" w:semiHidden="1" w:unhideWhenUsed="1"/>
+    <w:lsdException w:name="Table Professional" w:semiHidden="1" w:unhideWhenUsed="1"/>
+    <w:lsdException w:name="Table Subtle 1" w:semiHidden="1" w:unhideWhenUsed="1"/>
+    <w:lsdException w:name="Table Subtle 2" w:semiHidden="1" w:unhideWhenUsed="1"/>
+    <w:lsdException w:name="Table Web 1" w:semiHidden="1" w:unhideWhenUsed="1"/>
+    <w:lsdException w:name="Table Web 2" w:semiHidden="1" w:unhideWhenUsed="1"/>
+    <w:lsdException w:name="Table Web 3" w:semiHidden="1" w:unhideWhenUsed="1"/>
+    <w:lsdException w:name="Table Grid" w:uiPriority="59"/>
     <w:lsdException w:name="Table Theme" w:semiHidden="1" w:unhideWhenUsed="1"/>
     <w:lsdException w:name="Note Level 1" w:semiHidden="1" w:unhideWhenUsed="1"/>
     <w:lsdException w:name="Note Level 2" w:semiHidden="1" w:unhideWhenUsed="1"/>
@@ -2976,8 +3002,9 @@
   </w:style>
   <w:style w:type="character" w:default="1" w:styleId="DefaultParagraphFont">
     <w:name w:val="Default Paragraph Font"/>
-    <w:uiPriority w:val="99"/>
+    <w:uiPriority w:val="1"/>
     <w:semiHidden/>
+    <w:unhideWhenUsed/>
   </w:style>
   <w:style w:type="table" w:default="1" w:styleId="TableNormal">
     <w:name w:val="Normal Table"/>

</xml_diff>

<commit_message>
word2vec added train and test files generation.
</commit_message>
<xml_diff>
--- a/thesis/figures/thesis-style-03.docx
+++ b/thesis/figures/thesis-style-03.docx
@@ -1059,7 +1059,7 @@
       </w:tblGrid>
       <w:tr>
         <w:trPr>
-          <w:trHeight w:val="5564"/>
+          <w:trHeight w:val="1640"/>
         </w:trPr>
         <w:tc>
           <w:tcPr>
@@ -1084,15 +1084,13 @@
                 <w:szCs w:val="24"/>
               </w:rPr>
             </w:pPr>
-            <w:bookmarkStart w:id="0" w:name="_GoBack"/>
-            <w:bookmarkEnd w:id="0"/>
             <w:r>
               <w:rPr>
                 <w:rFonts w:cs="ＭＳ 明朝"/>
                 <w:sz w:val="24"/>
                 <w:szCs w:val="24"/>
               </w:rPr>
-              <w:t>The growth in the usage of social media, microblog and review platforms has resulted in significant increase of the access to short text messages that reflect individuals’ opinion a</w:t>
+              <w:t>The growth in the usage of social media, microblog and review platforms has resulted in a significant increase of the access to short text m</w:t>
             </w:r>
             <w:r>
               <w:rPr>
@@ -1100,7 +1098,7 @@
                 <w:sz w:val="24"/>
                 <w:szCs w:val="24"/>
               </w:rPr>
-              <w:t>nd</w:t>
+              <w:t>essages that reflect individual’</w:t>
             </w:r>
             <w:r>
               <w:rPr>
@@ -1108,25 +1106,70 @@
                 <w:sz w:val="24"/>
                 <w:szCs w:val="24"/>
               </w:rPr>
-              <w:t xml:space="preserve"> feelings that enable Natural Language Processing. Detecting people's emotions has a wide range of applications such as producing systems that automatically measure the satisfaction of customers and thus can help companies to improve their products or services. This research project focuses on detecting anger, an emotion that is relative difficult to detect compared to other sentiments due to the usage of linguistics figurative language techniques, such as irony, that intends to communicate the opposite of what it is literally said.</w:t>
+              <w:t>s opinion and feelings that enable Natural Language Processing. Detecting people's emotions has a wide range of applications such as producing systems that automatically measure the satisfaction of customers and thus help companies to improve their products or services. This research project focuses on detecting anger, an emotion that is relative difficult to detect compared to other sentiments due to the usage of linguistics figurative language techniques, such as irony, that intends to communicate the opposite of what it is literally said.</w:t>
             </w:r>
           </w:p>
           <w:p>
             <w:pPr>
               <w:ind w:firstLineChars="100" w:firstLine="240"/>
               <w:rPr>
-                <w:rFonts w:cs="Times New Roman"/>
-                <w:sz w:val="20"/>
-                <w:szCs w:val="20"/>
-              </w:rPr>
-            </w:pPr>
-            <w:r>
-              <w:rPr>
                 <w:rFonts w:cs="ＭＳ 明朝"/>
                 <w:sz w:val="24"/>
                 <w:szCs w:val="24"/>
               </w:rPr>
-              <w:t>To this purpose, a review of the state of the art has been made and an experiment using machine learning techniques has been conducted in an open social network like Twitter.</w:t>
+            </w:pPr>
+            <w:r>
+              <w:rPr>
+                <w:rFonts w:cs="ＭＳ 明朝"/>
+                <w:sz w:val="24"/>
+                <w:szCs w:val="24"/>
+              </w:rPr>
+              <w:t>To this purpose, a review of the state of the art has been made and an experiment using not only traditional machine learning techniques, such as Neural Networks, K-Nearest Neighbor and Support Vector Machines, but also Deep learning algorithms has been conducted in an open social network like Twitter.</w:t>
+            </w:r>
+          </w:p>
+          <w:p>
+            <w:pPr>
+              <w:ind w:firstLineChars="100" w:firstLine="240"/>
+              <w:rPr>
+                <w:rFonts w:cs="Times New Roman"/>
+                <w:sz w:val="24"/>
+                <w:szCs w:val="24"/>
+              </w:rPr>
+            </w:pPr>
+            <w:r>
+              <w:rPr>
+                <w:rFonts w:cs="Times New Roman"/>
+                <w:sz w:val="24"/>
+                <w:szCs w:val="24"/>
+              </w:rPr>
+              <w:t>The proposed method defines the repressed anger detection as a classification problem and to solve it, the task is divided into two su</w:t>
+            </w:r>
+            <w:r>
+              <w:rPr>
+                <w:rFonts w:cs="Times New Roman"/>
+                <w:sz w:val="24"/>
+                <w:szCs w:val="24"/>
+              </w:rPr>
+              <w:t>btasks that complement each</w:t>
+            </w:r>
+            <w:r>
+              <w:rPr>
+                <w:rFonts w:cs="Times New Roman"/>
+                <w:sz w:val="24"/>
+                <w:szCs w:val="24"/>
+              </w:rPr>
+              <w:t xml:space="preserve"> other. The first focuses on explicit anger detection, while the second subtask's goal is to detect irony. The system make use of selected </w:t>
+            </w:r>
+            <w:bookmarkStart w:id="0" w:name="_GoBack"/>
+            <w:bookmarkEnd w:id="0"/>
+            <w:r>
+              <w:rPr>
+                <w:rFonts w:cs="Times New Roman"/>
+                <w:sz w:val="24"/>
+                <w:szCs w:val="24"/>
+              </w:rPr>
+              <w:lastRenderedPageBreak/>
+              <w:t>featured based on characteristics properties of English language and studies emotion and irony in psychology. The model is composed on features such as: frequency of words, style in written and spoken languages, intensity of adverbs and adjectives, structure of the document, use of emoticons, synonymy, ambiguity and the contrast of sentiment and negative situation.</w:t>
             </w:r>
           </w:p>
         </w:tc>
@@ -1141,74 +1184,6 @@
           <w:szCs w:val="20"/>
         </w:rPr>
       </w:pPr>
-    </w:p>
-    <w:p>
-      <w:pPr>
-        <w:jc w:val="center"/>
-        <w:rPr>
-          <w:rFonts w:cs="Times New Roman"/>
-          <w:sz w:val="20"/>
-          <w:szCs w:val="20"/>
-        </w:rPr>
-      </w:pPr>
-      <w:r>
-        <w:rPr>
-          <w:rFonts w:cs="ＭＳ 明朝" w:hint="eastAsia"/>
-          <w:lang w:val="fr-FR"/>
-        </w:rPr>
-        <w:lastRenderedPageBreak/>
-        <w:t>英文題目</w:t>
-      </w:r>
-    </w:p>
-    <w:p>
-      <w:pPr>
-        <w:jc w:val="center"/>
-        <w:rPr>
-          <w:rFonts w:cs="Times New Roman"/>
-        </w:rPr>
-      </w:pPr>
-    </w:p>
-    <w:p>
-      <w:pPr>
-        <w:jc w:val="center"/>
-      </w:pPr>
-      <w:r>
-        <w:t>Name Surname</w:t>
-      </w:r>
-    </w:p>
-    <w:p>
-      <w:pPr>
-        <w:jc w:val="center"/>
-      </w:pPr>
-    </w:p>
-    <w:p>
-      <w:pPr>
-        <w:jc w:val="center"/>
-      </w:pPr>
-      <w:r>
-        <w:t>Abstract</w:t>
-      </w:r>
-    </w:p>
-    <w:p>
-      <w:pPr>
-        <w:jc w:val="center"/>
-      </w:pPr>
-    </w:p>
-    <w:p>
-      <w:pPr>
-        <w:jc w:val="center"/>
-        <w:rPr>
-          <w:rFonts w:cs="Times New Roman"/>
-          <w:lang w:val="fr-FR"/>
-        </w:rPr>
-      </w:pPr>
-      <w:r>
-        <w:rPr>
-          <w:rFonts w:cs="ＭＳ 明朝" w:hint="eastAsia"/>
-          <w:lang w:val="fr-FR"/>
-        </w:rPr>
-        <w:t>英文要旨</w:t>
-      </w:r>
     </w:p>
     <w:p>
       <w:pPr>

</xml_diff>